<commit_message>
Update Relatório Projeto Matriz Esparsa.docx
</commit_message>
<xml_diff>
--- a/Relatório Projeto Matriz Esparsa.docx
+++ b/Relatório Projeto Matriz Esparsa.docx
@@ -461,55 +461,88 @@
         </w:rPr>
         <w:lastRenderedPageBreak/>
         <w:tab/>
-        <w:t>Um dos maiores problemas foi deixar o projeto com uma</w:t>
-      </w:r>
-      <w:r>
-        <w:rPr>
-          <w:rFonts w:ascii="Calibri Light" w:hAnsi="Calibri Light"/>
-          <w:sz w:val="28"/>
-          <w:szCs w:val="36"/>
-        </w:rPr>
-        <w:t xml:space="preserve"> velocidade de processamento bons</w:t>
-      </w:r>
-      <w:r>
-        <w:rPr>
-          <w:rFonts w:ascii="Calibri Light" w:hAnsi="Calibri Light"/>
-          <w:sz w:val="28"/>
-          <w:szCs w:val="36"/>
-        </w:rPr>
-        <w:t>. Para isso, foi procurado deixar os métodos com o</w:t>
-      </w:r>
-      <w:r>
-        <w:rPr>
-          <w:rFonts w:ascii="Calibri Light" w:hAnsi="Calibri Light"/>
-          <w:sz w:val="28"/>
-          <w:szCs w:val="36"/>
-        </w:rPr>
-        <w:t xml:space="preserve"> menor número de loops possível, </w:t>
-      </w:r>
-      <w:r>
-        <w:rPr>
-          <w:rFonts w:ascii="Calibri Light" w:hAnsi="Calibri Light"/>
-          <w:sz w:val="28"/>
-          <w:szCs w:val="36"/>
-        </w:rPr>
-        <w:t>m</w:t>
-      </w:r>
-      <w:r>
-        <w:rPr>
-          <w:rFonts w:ascii="Calibri Light" w:hAnsi="Calibri Light"/>
-          <w:sz w:val="28"/>
-          <w:szCs w:val="36"/>
-        </w:rPr>
-        <w:t>uitos</w:t>
-      </w:r>
-      <w:r>
-        <w:rPr>
-          <w:rFonts w:ascii="Calibri Light" w:hAnsi="Calibri Light"/>
-          <w:sz w:val="28"/>
-          <w:szCs w:val="36"/>
-        </w:rPr>
-        <w:t xml:space="preserve"> métodos foram revistos para alcançar a maior velocidade possível.</w:t>
+      </w:r>
+      <w:r>
+        <w:rPr>
+          <w:rFonts w:ascii="Calibri Light" w:hAnsi="Calibri Light"/>
+          <w:sz w:val="28"/>
+          <w:szCs w:val="36"/>
+        </w:rPr>
+        <w:t>No início do projeto, decidimos priorizar a velocidade de operações acima de qualquer outra coisa</w:t>
+      </w:r>
+      <w:r>
+        <w:rPr>
+          <w:rFonts w:ascii="Calibri Light" w:hAnsi="Calibri Light"/>
+          <w:sz w:val="28"/>
+          <w:szCs w:val="36"/>
+        </w:rPr>
+        <w:t xml:space="preserve">. Para isso, </w:t>
+      </w:r>
+      <w:r>
+        <w:rPr>
+          <w:rFonts w:ascii="Calibri Light" w:hAnsi="Calibri Light"/>
+          <w:sz w:val="28"/>
+          <w:szCs w:val="36"/>
+        </w:rPr>
+        <w:t>procuramos</w:t>
+      </w:r>
+      <w:r>
+        <w:rPr>
+          <w:rFonts w:ascii="Calibri Light" w:hAnsi="Calibri Light"/>
+          <w:sz w:val="28"/>
+          <w:szCs w:val="36"/>
+        </w:rPr>
+        <w:t xml:space="preserve"> deixar </w:t>
+      </w:r>
+      <w:r>
+        <w:rPr>
+          <w:rFonts w:ascii="Calibri Light" w:hAnsi="Calibri Light"/>
+          <w:sz w:val="28"/>
+          <w:szCs w:val="36"/>
+        </w:rPr>
+        <w:t xml:space="preserve">todos </w:t>
+      </w:r>
+      <w:r>
+        <w:rPr>
+          <w:rFonts w:ascii="Calibri Light" w:hAnsi="Calibri Light"/>
+          <w:sz w:val="28"/>
+          <w:szCs w:val="36"/>
+        </w:rPr>
+        <w:t>os métodos com o</w:t>
+      </w:r>
+      <w:r>
+        <w:rPr>
+          <w:rFonts w:ascii="Calibri Light" w:hAnsi="Calibri Light"/>
+          <w:sz w:val="28"/>
+          <w:szCs w:val="36"/>
+        </w:rPr>
+        <w:t xml:space="preserve"> menor número de loops possível,</w:t>
+      </w:r>
+      <w:r>
+        <w:rPr>
+          <w:rFonts w:ascii="Calibri Light" w:hAnsi="Calibri Light"/>
+          <w:sz w:val="28"/>
+          <w:szCs w:val="36"/>
+        </w:rPr>
+        <w:t xml:space="preserve"> evitando repetições desnecessárias e manipulando o máximo possível os ponteiros existentes em mãos. Contudo, por conta da escolha, a classe </w:t>
+      </w:r>
+      <w:proofErr w:type="spellStart"/>
+      <w:r>
+        <w:rPr>
+          <w:rFonts w:ascii="Calibri Light" w:hAnsi="Calibri Light"/>
+          <w:sz w:val="28"/>
+          <w:szCs w:val="36"/>
+        </w:rPr>
+        <w:t>ListaLigada</w:t>
+      </w:r>
+      <w:proofErr w:type="spellEnd"/>
+      <w:r>
+        <w:rPr>
+          <w:rFonts w:ascii="Calibri Light" w:hAnsi="Calibri Light"/>
+          <w:sz w:val="28"/>
+          <w:szCs w:val="36"/>
+        </w:rPr>
+        <w:t xml:space="preserve"> ficou, no geral, bem maior que o previsto.</w:t>
       </w:r>
     </w:p>
     <w:p>
@@ -528,14 +561,7 @@
           <w:szCs w:val="36"/>
         </w:rPr>
         <w:tab/>
-      </w:r>
-      <w:r>
-        <w:rPr>
-          <w:rFonts w:ascii="Calibri Light" w:hAnsi="Calibri Light"/>
-          <w:sz w:val="28"/>
-          <w:szCs w:val="36"/>
-        </w:rPr>
-        <w:t xml:space="preserve">Na elaboração do método </w:t>
+        <w:t xml:space="preserve">A elaboração e codificação da maior parte dos métodos ocorreu sem muitos problemas, mas os métodos </w:t>
       </w:r>
       <w:proofErr w:type="spellStart"/>
       <w:r>
@@ -553,23 +579,25 @@
           <w:sz w:val="28"/>
           <w:szCs w:val="36"/>
         </w:rPr>
-        <w:t xml:space="preserve"> houveram problemas, pois percorríamos as colunas toda a vez que a Célula </w:t>
-      </w:r>
-      <w:r>
-        <w:rPr>
-          <w:rFonts w:ascii="Calibri Light" w:hAnsi="Calibri Light"/>
-          <w:sz w:val="28"/>
-          <w:szCs w:val="36"/>
-        </w:rPr>
-        <w:t xml:space="preserve">ia </w:t>
-      </w:r>
-      <w:r>
-        <w:rPr>
-          <w:rFonts w:ascii="Calibri Light" w:hAnsi="Calibri Light"/>
-          <w:sz w:val="28"/>
-          <w:szCs w:val="36"/>
-        </w:rPr>
-        <w:t>para direita.</w:t>
+        <w:t xml:space="preserve"> e </w:t>
+      </w:r>
+      <w:proofErr w:type="spellStart"/>
+      <w:r>
+        <w:rPr>
+          <w:rFonts w:ascii="Calibri Light" w:hAnsi="Calibri Light"/>
+          <w:sz w:val="28"/>
+          <w:szCs w:val="36"/>
+        </w:rPr>
+        <w:t>SomarNaColuna</w:t>
+      </w:r>
+      <w:proofErr w:type="spellEnd"/>
+      <w:r>
+        <w:rPr>
+          <w:rFonts w:ascii="Calibri Light" w:hAnsi="Calibri Light"/>
+          <w:sz w:val="28"/>
+          <w:szCs w:val="36"/>
+        </w:rPr>
+        <w:t xml:space="preserve"> foram excepcionalmente mais complicados que os demais.</w:t>
       </w:r>
     </w:p>
     <w:p>
@@ -588,7 +616,14 @@
           <w:szCs w:val="36"/>
         </w:rPr>
         <w:tab/>
-        <w:t xml:space="preserve">Para a confecção do método </w:t>
+      </w:r>
+      <w:r>
+        <w:rPr>
+          <w:rFonts w:ascii="Calibri Light" w:hAnsi="Calibri Light"/>
+          <w:sz w:val="28"/>
+          <w:szCs w:val="36"/>
+        </w:rPr>
+        <w:t xml:space="preserve">Na primeira tentativa de elaboração do </w:t>
       </w:r>
       <w:proofErr w:type="spellStart"/>
       <w:r>
@@ -597,6 +632,84 @@
           <w:sz w:val="28"/>
           <w:szCs w:val="36"/>
         </w:rPr>
+        <w:t>ExisteCelula</w:t>
+      </w:r>
+      <w:proofErr w:type="spellEnd"/>
+      <w:r>
+        <w:rPr>
+          <w:rFonts w:ascii="Calibri Light" w:hAnsi="Calibri Light"/>
+          <w:sz w:val="28"/>
+          <w:szCs w:val="36"/>
+        </w:rPr>
+        <w:t xml:space="preserve">, fizemos a variável “acima”, que representa a célula vertical com valor logo antes da célula procurada, ser atualizada diversas vezes durante o percurso da variável “atual”. No caso, cada vez que o atual avançava uma posição à direita, “acima” era recalculado, o que retardava muito o processo. Depois que percebemos o engano inicial e a </w:t>
+      </w:r>
+      <w:r>
+        <w:rPr>
+          <w:rFonts w:ascii="Calibri Light" w:hAnsi="Calibri Light"/>
+          <w:sz w:val="28"/>
+          <w:szCs w:val="36"/>
+        </w:rPr>
+        <w:t>obsolescência</w:t>
+      </w:r>
+      <w:r>
+        <w:rPr>
+          <w:rFonts w:ascii="Calibri Light" w:hAnsi="Calibri Light"/>
+          <w:sz w:val="28"/>
+          <w:szCs w:val="36"/>
+        </w:rPr>
+        <w:t xml:space="preserve"> dessa atualização repetida de valor, codificamos a versão atual do </w:t>
+      </w:r>
+      <w:proofErr w:type="spellStart"/>
+      <w:r>
+        <w:rPr>
+          <w:rFonts w:ascii="Calibri Light" w:hAnsi="Calibri Light"/>
+          <w:sz w:val="28"/>
+          <w:szCs w:val="36"/>
+        </w:rPr>
+        <w:t>ExisteCelula</w:t>
+      </w:r>
+      <w:proofErr w:type="spellEnd"/>
+      <w:r>
+        <w:rPr>
+          <w:rFonts w:ascii="Calibri Light" w:hAnsi="Calibri Light"/>
+          <w:sz w:val="28"/>
+          <w:szCs w:val="36"/>
+        </w:rPr>
+        <w:t>, que utiliza poucos loops e nenhum “loop dentro de loop”.</w:t>
+      </w:r>
+    </w:p>
+    <w:p>
+      <w:pPr>
+        <w:jc w:val="both"/>
+        <w:rPr>
+          <w:rFonts w:ascii="Calibri Light" w:hAnsi="Calibri Light"/>
+          <w:sz w:val="28"/>
+          <w:szCs w:val="36"/>
+        </w:rPr>
+      </w:pPr>
+      <w:r>
+        <w:rPr>
+          <w:rFonts w:ascii="Calibri Light" w:hAnsi="Calibri Light"/>
+          <w:sz w:val="28"/>
+          <w:szCs w:val="36"/>
+        </w:rPr>
+        <w:tab/>
+      </w:r>
+      <w:r>
+        <w:rPr>
+          <w:rFonts w:ascii="Calibri Light" w:hAnsi="Calibri Light"/>
+          <w:sz w:val="28"/>
+          <w:szCs w:val="36"/>
+        </w:rPr>
+        <w:t xml:space="preserve">No caso do método </w:t>
+      </w:r>
+      <w:proofErr w:type="spellStart"/>
+      <w:r>
+        <w:rPr>
+          <w:rFonts w:ascii="Calibri Light" w:hAnsi="Calibri Light"/>
+          <w:sz w:val="28"/>
+          <w:szCs w:val="36"/>
+        </w:rPr>
         <w:t>SomarNaColuna</w:t>
       </w:r>
       <w:proofErr w:type="spellEnd"/>
@@ -606,7 +719,79 @@
           <w:sz w:val="28"/>
           <w:szCs w:val="36"/>
         </w:rPr>
-        <w:t xml:space="preserve"> optamos para um código maior, porém mais veloz.</w:t>
+        <w:t xml:space="preserve">, iniciamos ele com uma abordagem desafiadora: pretendíamos fazê-lo utilizando operadores de </w:t>
+      </w:r>
+      <w:proofErr w:type="spellStart"/>
+      <w:r>
+        <w:rPr>
+          <w:rFonts w:ascii="Calibri Light" w:hAnsi="Calibri Light"/>
+          <w:sz w:val="28"/>
+          <w:szCs w:val="36"/>
+        </w:rPr>
+        <w:t>if</w:t>
+      </w:r>
+      <w:proofErr w:type="spellEnd"/>
+      <w:r>
+        <w:rPr>
+          <w:rFonts w:ascii="Calibri Light" w:hAnsi="Calibri Light"/>
+          <w:sz w:val="28"/>
+          <w:szCs w:val="36"/>
+        </w:rPr>
+        <w:t xml:space="preserve"> </w:t>
+      </w:r>
+      <w:proofErr w:type="spellStart"/>
+      <w:r>
+        <w:rPr>
+          <w:rFonts w:ascii="Calibri Light" w:hAnsi="Calibri Light"/>
+          <w:sz w:val="28"/>
+          <w:szCs w:val="36"/>
+        </w:rPr>
+        <w:t>else</w:t>
+      </w:r>
+      <w:proofErr w:type="spellEnd"/>
+      <w:r>
+        <w:rPr>
+          <w:rFonts w:ascii="Calibri Light" w:hAnsi="Calibri Light"/>
+          <w:sz w:val="28"/>
+          <w:szCs w:val="36"/>
+        </w:rPr>
+        <w:t xml:space="preserve"> e apenas um único loop, que percorre a coluna em questão. Tentamos unir nossas lógicas e chegamos em um resultado muito satisfatório. Em alguns testes, obtivemos uma eficiência enorme. Por exemplo, uma matriz 50000x1, no computador do </w:t>
+      </w:r>
+      <w:proofErr w:type="spellStart"/>
+      <w:r>
+        <w:rPr>
+          <w:rFonts w:ascii="Calibri Light" w:hAnsi="Calibri Light"/>
+          <w:sz w:val="28"/>
+          <w:szCs w:val="36"/>
+        </w:rPr>
+        <w:t>Dinalva</w:t>
+      </w:r>
+      <w:proofErr w:type="spellEnd"/>
+      <w:r>
+        <w:rPr>
+          <w:rFonts w:ascii="Calibri Light" w:hAnsi="Calibri Light"/>
+          <w:sz w:val="28"/>
+          <w:szCs w:val="36"/>
+        </w:rPr>
+        <w:t xml:space="preserve">, levava em torno de 15 segundos para somar o valor -22,42 em todas as células e exibir tudo novamente no </w:t>
+      </w:r>
+      <w:proofErr w:type="spellStart"/>
+      <w:r>
+        <w:rPr>
+          <w:rFonts w:ascii="Calibri Light" w:hAnsi="Calibri Light"/>
+          <w:sz w:val="28"/>
+          <w:szCs w:val="36"/>
+        </w:rPr>
+        <w:t>DataGridView</w:t>
+      </w:r>
+      <w:proofErr w:type="spellEnd"/>
+      <w:r>
+        <w:rPr>
+          <w:rFonts w:ascii="Calibri Light" w:hAnsi="Calibri Light"/>
+          <w:sz w:val="28"/>
+          <w:szCs w:val="36"/>
+        </w:rPr>
+        <w:t>.</w:t>
       </w:r>
     </w:p>
     <w:p>
@@ -625,46 +810,68 @@
           <w:szCs w:val="36"/>
         </w:rPr>
         <w:tab/>
-      </w:r>
-      <w:r>
-        <w:rPr>
-          <w:rFonts w:ascii="Calibri Light" w:hAnsi="Calibri Light"/>
-          <w:sz w:val="28"/>
-          <w:szCs w:val="36"/>
-        </w:rPr>
-        <w:t>O uso de</w:t>
-      </w:r>
-      <w:r>
-        <w:rPr>
-          <w:rFonts w:ascii="Calibri Light" w:hAnsi="Calibri Light"/>
-          <w:sz w:val="28"/>
-          <w:szCs w:val="36"/>
-        </w:rPr>
-        <w:t xml:space="preserve"> out</w:t>
-      </w:r>
-      <w:r>
-        <w:rPr>
-          <w:rFonts w:ascii="Calibri Light" w:hAnsi="Calibri Light"/>
-          <w:sz w:val="28"/>
-          <w:szCs w:val="36"/>
-        </w:rPr>
-        <w:t>, que permite</w:t>
-      </w:r>
-      <w:r>
-        <w:rPr>
-          <w:rFonts w:ascii="Calibri Light" w:hAnsi="Calibri Light"/>
-          <w:sz w:val="28"/>
-          <w:szCs w:val="36"/>
-        </w:rPr>
-        <w:t xml:space="preserve"> múltiplos retornos do que o uso de Células</w:t>
-      </w:r>
-      <w:r>
-        <w:rPr>
-          <w:rFonts w:ascii="Calibri Light" w:hAnsi="Calibri Light"/>
-          <w:sz w:val="28"/>
-          <w:szCs w:val="36"/>
-        </w:rPr>
-        <w:t xml:space="preserve"> para os retornos</w:t>
+        <w:t>As operações com matrizes também deram um certo trabalho, mas com algumas horas de tentativa e erro chegamos em um algoritmo funcional. Nesses métodos, não conseguimos pensar em nenhuma maneira de diminuir o número de loops, infelizmente, então podem ser considerados como os mais lentos.</w:t>
+      </w:r>
+      <w:r>
+        <w:rPr>
+          <w:rFonts w:ascii="Calibri Light" w:hAnsi="Calibri Light"/>
+          <w:sz w:val="28"/>
+          <w:szCs w:val="36"/>
+        </w:rPr>
+        <w:t xml:space="preserve"> Mesmo assim, os resultados de velocidade não foram ruins. As matrizes que foram testadas, que iam até aproximadamente 10x10, não travavam de modo algum o programa, mesmo em multiplicações.</w:t>
+      </w:r>
+    </w:p>
+    <w:p>
+      <w:pPr>
+        <w:jc w:val="both"/>
+        <w:rPr>
+          <w:rFonts w:ascii="Calibri Light" w:hAnsi="Calibri Light"/>
+          <w:sz w:val="28"/>
+          <w:szCs w:val="36"/>
+        </w:rPr>
+      </w:pPr>
+      <w:r>
+        <w:rPr>
+          <w:rFonts w:ascii="Calibri Light" w:hAnsi="Calibri Light"/>
+          <w:sz w:val="28"/>
+          <w:szCs w:val="36"/>
+        </w:rPr>
+        <w:lastRenderedPageBreak/>
+        <w:tab/>
+      </w:r>
+      <w:r>
+        <w:rPr>
+          <w:rFonts w:ascii="Calibri Light" w:hAnsi="Calibri Light"/>
+          <w:sz w:val="28"/>
+          <w:szCs w:val="36"/>
+        </w:rPr>
+        <w:t xml:space="preserve">Optamos ainda em não utilizar atributos que indicam </w:t>
+      </w:r>
+      <w:proofErr w:type="spellStart"/>
+      <w:r>
+        <w:rPr>
+          <w:rFonts w:ascii="Calibri Light" w:hAnsi="Calibri Light"/>
+          <w:sz w:val="28"/>
+          <w:szCs w:val="36"/>
+        </w:rPr>
+        <w:t>Celulas</w:t>
+      </w:r>
+      <w:proofErr w:type="spellEnd"/>
+      <w:r>
+        <w:rPr>
+          <w:rFonts w:ascii="Calibri Light" w:hAnsi="Calibri Light"/>
+          <w:sz w:val="28"/>
+          <w:szCs w:val="36"/>
+        </w:rPr>
+        <w:t xml:space="preserve"> que são usadas para percorrer a matriz, como “atual” ou “anterior”. Ao invés disso, utilizamos uma funcionalidade muito interessante do C# que é o out em parâmetros. Desse modo, as células que iriam ser usadas para percorrer eram instanciadas no próprio método e passadas por parâmetro aos métodos. Quando tais métodos acabavam, as variáveis passadas assumiram os valores desejados. Além disso, quando a operação acaba, esses ponteiros para percorrer são descartados pelo próprio sistema operacional, o que dá um gasto menor de memória, </w:t>
+      </w:r>
+      <w:r>
+        <w:rPr>
+          <w:rFonts w:ascii="Calibri Light" w:hAnsi="Calibri Light"/>
+          <w:sz w:val="28"/>
+          <w:szCs w:val="36"/>
+        </w:rPr>
+        <w:t>ainda que quase insignificante</w:t>
       </w:r>
       <w:r>
         <w:rPr>
@@ -692,6 +899,14 @@
         </w:rPr>
         <w:tab/>
       </w:r>
+      <w:r>
+        <w:rPr>
+          <w:rFonts w:ascii="Calibri Light" w:hAnsi="Calibri Light"/>
+          <w:sz w:val="28"/>
+          <w:szCs w:val="36"/>
+        </w:rPr>
+        <w:t xml:space="preserve">O uso de um </w:t>
+      </w:r>
       <w:proofErr w:type="spellStart"/>
       <w:r>
         <w:rPr>
@@ -708,6 +923,32 @@
           <w:sz w:val="28"/>
           <w:szCs w:val="36"/>
         </w:rPr>
+        <w:t xml:space="preserve">, visto na classe </w:t>
+      </w:r>
+      <w:proofErr w:type="spellStart"/>
+      <w:r>
+        <w:rPr>
+          <w:rFonts w:ascii="Calibri Light" w:hAnsi="Calibri Light"/>
+          <w:sz w:val="28"/>
+          <w:szCs w:val="36"/>
+        </w:rPr>
+        <w:t>VetorDado</w:t>
+      </w:r>
+      <w:proofErr w:type="spellEnd"/>
+      <w:r>
+        <w:rPr>
+          <w:rFonts w:ascii="Calibri Light" w:hAnsi="Calibri Light"/>
+          <w:sz w:val="28"/>
+          <w:szCs w:val="36"/>
+        </w:rPr>
+        <w:t xml:space="preserve"> no primeiro semestre,</w:t>
+      </w:r>
+      <w:r>
+        <w:rPr>
+          <w:rFonts w:ascii="Calibri Light" w:hAnsi="Calibri Light"/>
+          <w:sz w:val="28"/>
+          <w:szCs w:val="36"/>
+        </w:rPr>
         <w:t xml:space="preserve"> foi uma forma alternativa</w:t>
       </w:r>
       <w:r>
@@ -724,33 +965,59 @@
           <w:sz w:val="28"/>
           <w:szCs w:val="36"/>
         </w:rPr>
-        <w:t>, já que ao invés de criar um método que retorna o valor daquela célula especifica basta escrever o nome da matriz e fazer o uso de colchetes indicando dentro deles a linha e coluna que deseja encontrar o dado.</w:t>
-      </w:r>
-    </w:p>
-    <w:p>
-      <w:pPr>
-        <w:jc w:val="both"/>
-        <w:rPr>
-          <w:rFonts w:ascii="Calibri Light" w:hAnsi="Calibri Light"/>
-          <w:sz w:val="28"/>
-          <w:szCs w:val="36"/>
-        </w:rPr>
-      </w:pPr>
-      <w:r>
-        <w:rPr>
-          <w:rFonts w:ascii="Calibri Light" w:hAnsi="Calibri Light"/>
-          <w:sz w:val="28"/>
-          <w:szCs w:val="36"/>
-        </w:rPr>
-        <w:tab/>
-      </w:r>
-      <w:r>
-        <w:rPr>
-          <w:rFonts w:ascii="Calibri Light" w:hAnsi="Calibri Light"/>
-          <w:sz w:val="28"/>
-          <w:szCs w:val="36"/>
-        </w:rPr>
-        <w:t xml:space="preserve">A possibilidade de redimensionar a matriz foi colocada em discussão e concordamos que ela viria a ser útil em alguns momentos da aplicação. </w:t>
+        <w:t>,</w:t>
+      </w:r>
+      <w:r>
+        <w:rPr>
+          <w:rFonts w:ascii="Calibri Light" w:hAnsi="Calibri Light"/>
+          <w:sz w:val="28"/>
+          <w:szCs w:val="36"/>
+        </w:rPr>
+        <w:t xml:space="preserve"> visto que facilitaria para o usuário dessa classe usar colchetes, como em uma matriz </w:t>
+      </w:r>
+      <w:proofErr w:type="spellStart"/>
+      <w:r>
+        <w:rPr>
+          <w:rFonts w:ascii="Calibri Light" w:hAnsi="Calibri Light"/>
+          <w:sz w:val="28"/>
+          <w:szCs w:val="36"/>
+        </w:rPr>
+        <w:t>normal</w:t>
+      </w:r>
+      <w:proofErr w:type="spellEnd"/>
+      <w:r>
+        <w:rPr>
+          <w:rFonts w:ascii="Calibri Light" w:hAnsi="Calibri Light"/>
+          <w:sz w:val="28"/>
+          <w:szCs w:val="36"/>
+        </w:rPr>
+        <w:t xml:space="preserve">, ao invés de uma método específico, como </w:t>
+      </w:r>
+      <w:proofErr w:type="spellStart"/>
+      <w:r>
+        <w:rPr>
+          <w:rFonts w:ascii="Calibri Light" w:hAnsi="Calibri Light"/>
+          <w:sz w:val="28"/>
+          <w:szCs w:val="36"/>
+        </w:rPr>
+        <w:t>ValorDe</w:t>
+      </w:r>
+      <w:proofErr w:type="spellEnd"/>
+      <w:r>
+        <w:rPr>
+          <w:rFonts w:ascii="Calibri Light" w:hAnsi="Calibri Light"/>
+          <w:sz w:val="28"/>
+          <w:szCs w:val="36"/>
+        </w:rPr>
+        <w:t>.</w:t>
+      </w:r>
+      <w:r>
+        <w:rPr>
+          <w:rFonts w:ascii="Calibri Light" w:hAnsi="Calibri Light"/>
+          <w:sz w:val="28"/>
+          <w:szCs w:val="36"/>
+        </w:rPr>
+        <w:t xml:space="preserve"> </w:t>
       </w:r>
     </w:p>
     <w:p>
@@ -862,36 +1129,16 @@
         </w:rPr>
         <w:t>foi compreendido e percebeu-se que esse equilíbrio é uma das bases de Estrutura de Dados</w:t>
       </w:r>
+      <w:r>
+        <w:rPr>
+          <w:rFonts w:ascii="Calibri Light" w:hAnsi="Calibri Light"/>
+          <w:sz w:val="28"/>
+          <w:szCs w:val="28"/>
+        </w:rPr>
+        <w:t>.</w:t>
+      </w:r>
       <w:bookmarkStart w:id="0" w:name="_GoBack"/>
       <w:bookmarkEnd w:id="0"/>
-      <w:r>
-        <w:rPr>
-          <w:rFonts w:ascii="Calibri Light" w:hAnsi="Calibri Light"/>
-          <w:sz w:val="28"/>
-          <w:szCs w:val="28"/>
-        </w:rPr>
-        <w:t>.</w:t>
-      </w:r>
-    </w:p>
-    <w:p>
-      <w:pPr>
-        <w:jc w:val="both"/>
-        <w:rPr>
-          <w:rFonts w:ascii="Calibri Light" w:hAnsi="Calibri Light"/>
-          <w:sz w:val="28"/>
-          <w:szCs w:val="28"/>
-        </w:rPr>
-      </w:pPr>
-    </w:p>
-    <w:p>
-      <w:pPr>
-        <w:jc w:val="both"/>
-        <w:rPr>
-          <w:rFonts w:ascii="Calibri Light" w:hAnsi="Calibri Light"/>
-          <w:sz w:val="28"/>
-          <w:szCs w:val="28"/>
-        </w:rPr>
-      </w:pPr>
     </w:p>
     <w:sectPr>
       <w:pgSz w:w="11906" w:h="16838"/>
@@ -1407,7 +1654,7 @@
     <w:charset w:val="00"/>
     <w:family w:val="swiss"/>
     <w:pitch w:val="variable"/>
-    <w:sig w:usb0="E0002AFF" w:usb1="C000247B" w:usb2="00000009" w:usb3="00000000" w:csb0="000001FF" w:csb1="00000000"/>
+    <w:sig w:usb0="E0002EFF" w:usb1="C000247B" w:usb2="00000009" w:usb3="00000000" w:csb0="000001FF" w:csb1="00000000"/>
   </w:font>
   <w:font w:name="Times New Roman">
     <w:panose1 w:val="02020603050405020304"/>
@@ -1430,12 +1677,28 @@
     <w:pitch w:val="variable"/>
     <w:sig w:usb0="E0002AFF" w:usb1="C000247B" w:usb2="00000009" w:usb3="00000000" w:csb0="000001FF" w:csb1="00000000"/>
   </w:font>
+  <w:font w:name="MS Gothic">
+    <w:altName w:val="ＭＳ ゴシック"/>
+    <w:panose1 w:val="020B0609070205080204"/>
+    <w:charset w:val="80"/>
+    <w:family w:val="modern"/>
+    <w:pitch w:val="fixed"/>
+    <w:sig w:usb0="E00002FF" w:usb1="6AC7FDFB" w:usb2="08000012" w:usb3="00000000" w:csb0="0002009F" w:csb1="00000000"/>
+  </w:font>
   <w:font w:name="Cambria">
     <w:panose1 w:val="02040503050406030204"/>
     <w:charset w:val="00"/>
     <w:family w:val="roman"/>
     <w:pitch w:val="variable"/>
     <w:sig w:usb0="E00006FF" w:usb1="420024FF" w:usb2="02000000" w:usb3="00000000" w:csb0="0000019F" w:csb1="00000000"/>
+  </w:font>
+  <w:font w:name="MS Mincho">
+    <w:altName w:val="ＭＳ 明朝"/>
+    <w:panose1 w:val="02020609040205080304"/>
+    <w:charset w:val="80"/>
+    <w:family w:val="modern"/>
+    <w:pitch w:val="fixed"/>
+    <w:sig w:usb0="E00002FF" w:usb1="6AC7FDFB" w:usb2="08000012" w:usb3="00000000" w:csb0="0002009F" w:csb1="00000000"/>
   </w:font>
 </w:fonts>
 </file>
@@ -1458,6 +1721,7 @@
     <w:rsid w:val="002B2107"/>
     <w:rsid w:val="003818AA"/>
     <w:rsid w:val="00430B5D"/>
+    <w:rsid w:val="00B40229"/>
     <w:rsid w:val="00D2601E"/>
     <w:rsid w:val="00E15379"/>
   </w:rsids>
@@ -1474,7 +1738,7 @@
     <m:intLim m:val="subSup"/>
     <m:naryLim m:val="undOvr"/>
   </m:mathPr>
-  <w:themeFontLang w:val="pt-BR"/>
+  <w:themeFontLang w:val="pt-BR" w:eastAsia="ja-JP"/>
   <w:clrSchemeMapping w:bg1="light1" w:t1="dark1" w:bg2="light2" w:t2="dark2" w:accent1="accent1" w:accent2="accent2" w:accent3="accent3" w:accent4="accent4" w:accent5="accent5" w:accent6="accent6" w:hyperlink="hyperlink" w:followedHyperlink="followedHyperlink"/>
   <w:decimalSymbol w:val=","/>
   <w:listSeparator w:val=";"/>

</xml_diff>